<commit_message>
exercice 3 : sudoku
ajout classe gridImpl et ecriture des tests
</commit_message>
<xml_diff>
--- a/Activité 2/rapport activité 2 - Ewen CLÉMENT.docx
+++ b/Activité 2/rapport activité 2 - Ewen CLÉMENT.docx
@@ -883,6 +883,18 @@
         <w:t>.</w:t>
       </w:r>
     </w:p>
+    <w:p/>
+    <w:p/>
+    <w:p>
+      <w:pPr>
+        <w:pStyle w:val="Heading2"/>
+      </w:pPr>
+      <w:r>
+        <w:t>Exercice 3 : Sudoku</w:t>
+      </w:r>
+    </w:p>
+    <w:p/>
+    <w:p/>
     <w:sectPr>
       <w:headerReference w:type="default" r:id="rId12"/>
       <w:pgSz w:w="12240" w:h="15840"/>

</xml_diff>

<commit_message>
correction syntaxique releve par checkstyle
</commit_message>
<xml_diff>
--- a/Activité 2/rapport activité 2 - Ewen CLÉMENT.docx
+++ b/Activité 2/rapport activité 2 - Ewen CLÉMENT.docx
@@ -884,19 +884,444 @@
       </w:r>
     </w:p>
     <w:p/>
+    <w:p>
+      <w:pPr>
+        <w:pStyle w:val="Heading2"/>
+      </w:pPr>
+      <w:r>
+        <w:t>Exercice 3 : Sudoku</w:t>
+      </w:r>
+    </w:p>
     <w:p/>
     <w:p>
       <w:pPr>
-        <w:pStyle w:val="Heading2"/>
-      </w:pPr>
-      <w:r>
-        <w:t>Exercice 3 : Sudoku</w:t>
-      </w:r>
-    </w:p>
-    <w:p/>
-    <w:p/>
+        <w:rPr>
+          <w:b/>
+          <w:bCs/>
+        </w:rPr>
+      </w:pPr>
+      <w:r>
+        <w:rPr>
+          <w:b/>
+          <w:bCs/>
+        </w:rPr>
+        <w:t>4</w:t>
+      </w:r>
+      <w:r>
+        <w:rPr>
+          <w:b/>
+          <w:bCs/>
+        </w:rPr>
+        <w:t xml:space="preserve">. Donner le résultat des tests unitaires, la couverture de code sur l’exécution de ces tests unitaires, les rapports </w:t>
+      </w:r>
+      <w:proofErr w:type="spellStart"/>
+      <w:r>
+        <w:rPr>
+          <w:b/>
+          <w:bCs/>
+        </w:rPr>
+        <w:t>checkstyle</w:t>
+      </w:r>
+      <w:proofErr w:type="spellEnd"/>
+      <w:r>
+        <w:rPr>
+          <w:b/>
+          <w:bCs/>
+        </w:rPr>
+        <w:t xml:space="preserve">, </w:t>
+      </w:r>
+      <w:proofErr w:type="spellStart"/>
+      <w:r>
+        <w:rPr>
+          <w:b/>
+          <w:bCs/>
+        </w:rPr>
+        <w:t>spotbugs</w:t>
+      </w:r>
+      <w:proofErr w:type="spellEnd"/>
+      <w:r>
+        <w:rPr>
+          <w:b/>
+          <w:bCs/>
+        </w:rPr>
+        <w:t xml:space="preserve"> et PMD.</w:t>
+      </w:r>
+    </w:p>
+    <w:p>
+      <w:r>
+        <w:t>Rapport</w:t>
+      </w:r>
+      <w:r>
+        <w:t xml:space="preserve">s présents dans le dossier « rapports Exercice </w:t>
+      </w:r>
+      <w:r>
+        <w:t>3</w:t>
+      </w:r>
+      <w:r>
+        <w:t> ».</w:t>
+      </w:r>
+    </w:p>
+    <w:p>
+      <w:pPr>
+        <w:rPr>
+          <w:u w:val="single"/>
+        </w:rPr>
+      </w:pPr>
+      <w:r>
+        <w:rPr>
+          <w:noProof/>
+        </w:rPr>
+        <w:drawing>
+          <wp:anchor distT="0" distB="0" distL="114300" distR="114300" simplePos="0" relativeHeight="251658240" behindDoc="1" locked="0" layoutInCell="1" allowOverlap="1" wp14:anchorId="6E5F7FDA" wp14:editId="3C9389F0">
+            <wp:simplePos x="0" y="0"/>
+            <wp:positionH relativeFrom="margin">
+              <wp:align>center</wp:align>
+            </wp:positionH>
+            <wp:positionV relativeFrom="paragraph">
+              <wp:posOffset>330820</wp:posOffset>
+            </wp:positionV>
+            <wp:extent cx="6985223" cy="988827"/>
+            <wp:effectExtent l="0" t="0" r="6350" b="1905"/>
+            <wp:wrapTight wrapText="bothSides">
+              <wp:wrapPolygon edited="0">
+                <wp:start x="0" y="0"/>
+                <wp:lineTo x="0" y="21225"/>
+                <wp:lineTo x="21561" y="21225"/>
+                <wp:lineTo x="21561" y="0"/>
+                <wp:lineTo x="0" y="0"/>
+              </wp:wrapPolygon>
+            </wp:wrapTight>
+            <wp:docPr id="6" name="Picture 6"/>
+            <wp:cNvGraphicFramePr>
+              <a:graphicFrameLocks xmlns:a="http://schemas.openxmlformats.org/drawingml/2006/main" noChangeAspect="1"/>
+            </wp:cNvGraphicFramePr>
+            <a:graphic xmlns:a="http://schemas.openxmlformats.org/drawingml/2006/main">
+              <a:graphicData uri="http://schemas.openxmlformats.org/drawingml/2006/picture">
+                <pic:pic xmlns:pic="http://schemas.openxmlformats.org/drawingml/2006/picture">
+                  <pic:nvPicPr>
+                    <pic:cNvPr id="1" name=""/>
+                    <pic:cNvPicPr/>
+                  </pic:nvPicPr>
+                  <pic:blipFill>
+                    <a:blip r:embed="rId12">
+                      <a:extLst>
+                        <a:ext uri="{28A0092B-C50C-407E-A947-70E740481C1C}">
+                          <a14:useLocalDpi xmlns:a14="http://schemas.microsoft.com/office/drawing/2010/main" val="0"/>
+                        </a:ext>
+                      </a:extLst>
+                    </a:blip>
+                    <a:stretch>
+                      <a:fillRect/>
+                    </a:stretch>
+                  </pic:blipFill>
+                  <pic:spPr>
+                    <a:xfrm>
+                      <a:off x="0" y="0"/>
+                      <a:ext cx="6985223" cy="988827"/>
+                    </a:xfrm>
+                    <a:prstGeom prst="rect">
+                      <a:avLst/>
+                    </a:prstGeom>
+                  </pic:spPr>
+                </pic:pic>
+              </a:graphicData>
+            </a:graphic>
+            <wp14:sizeRelH relativeFrom="margin">
+              <wp14:pctWidth>0</wp14:pctWidth>
+            </wp14:sizeRelH>
+            <wp14:sizeRelV relativeFrom="margin">
+              <wp14:pctHeight>0</wp14:pctHeight>
+            </wp14:sizeRelV>
+          </wp:anchor>
+        </w:drawing>
+      </w:r>
+      <w:r>
+        <w:rPr>
+          <w:u w:val="single"/>
+        </w:rPr>
+        <w:t>Tests unitaires :</w:t>
+      </w:r>
+    </w:p>
+    <w:p>
+      <w:pPr>
+        <w:rPr>
+          <w:u w:val="single"/>
+        </w:rPr>
+      </w:pPr>
+    </w:p>
+    <w:p>
+      <w:pPr>
+        <w:rPr>
+          <w:u w:val="single"/>
+        </w:rPr>
+      </w:pPr>
+      <w:proofErr w:type="spellStart"/>
+      <w:r>
+        <w:rPr>
+          <w:u w:val="single"/>
+        </w:rPr>
+        <w:t>Checkstyle</w:t>
+      </w:r>
+      <w:proofErr w:type="spellEnd"/>
+      <w:r>
+        <w:rPr>
+          <w:u w:val="single"/>
+        </w:rPr>
+        <w:t> :</w:t>
+      </w:r>
+    </w:p>
+    <w:p>
+      <w:pPr>
+        <w:rPr>
+          <w:u w:val="single"/>
+        </w:rPr>
+      </w:pPr>
+      <w:r>
+        <w:rPr>
+          <w:noProof/>
+        </w:rPr>
+        <w:drawing>
+          <wp:inline distT="0" distB="0" distL="0" distR="0" wp14:anchorId="6FA4809D" wp14:editId="4FA6C5C2">
+            <wp:extent cx="5943600" cy="2760980"/>
+            <wp:effectExtent l="0" t="0" r="0" b="1270"/>
+            <wp:docPr id="7" name="Picture 7"/>
+            <wp:cNvGraphicFramePr>
+              <a:graphicFrameLocks xmlns:a="http://schemas.openxmlformats.org/drawingml/2006/main" noChangeAspect="1"/>
+            </wp:cNvGraphicFramePr>
+            <a:graphic xmlns:a="http://schemas.openxmlformats.org/drawingml/2006/main">
+              <a:graphicData uri="http://schemas.openxmlformats.org/drawingml/2006/picture">
+                <pic:pic xmlns:pic="http://schemas.openxmlformats.org/drawingml/2006/picture">
+                  <pic:nvPicPr>
+                    <pic:cNvPr id="1" name=""/>
+                    <pic:cNvPicPr/>
+                  </pic:nvPicPr>
+                  <pic:blipFill>
+                    <a:blip r:embed="rId13"/>
+                    <a:stretch>
+                      <a:fillRect/>
+                    </a:stretch>
+                  </pic:blipFill>
+                  <pic:spPr>
+                    <a:xfrm>
+                      <a:off x="0" y="0"/>
+                      <a:ext cx="5943600" cy="2760980"/>
+                    </a:xfrm>
+                    <a:prstGeom prst="rect">
+                      <a:avLst/>
+                    </a:prstGeom>
+                  </pic:spPr>
+                </pic:pic>
+              </a:graphicData>
+            </a:graphic>
+          </wp:inline>
+        </w:drawing>
+      </w:r>
+    </w:p>
+    <w:p>
+      <w:pPr>
+        <w:rPr>
+          <w:u w:val="single"/>
+        </w:rPr>
+      </w:pPr>
+      <w:proofErr w:type="spellStart"/>
+      <w:r>
+        <w:rPr>
+          <w:u w:val="single"/>
+        </w:rPr>
+        <w:lastRenderedPageBreak/>
+        <w:t>Spotbugs</w:t>
+      </w:r>
+      <w:proofErr w:type="spellEnd"/>
+      <w:r>
+        <w:rPr>
+          <w:u w:val="single"/>
+        </w:rPr>
+        <w:t> :</w:t>
+      </w:r>
+    </w:p>
+    <w:p>
+      <w:pPr>
+        <w:rPr>
+          <w:u w:val="single"/>
+        </w:rPr>
+      </w:pPr>
+      <w:r>
+        <w:rPr>
+          <w:noProof/>
+        </w:rPr>
+        <w:drawing>
+          <wp:inline distT="0" distB="0" distL="0" distR="0" wp14:anchorId="14FAA061" wp14:editId="2216645F">
+            <wp:extent cx="5943600" cy="2997835"/>
+            <wp:effectExtent l="0" t="0" r="0" b="0"/>
+            <wp:docPr id="8" name="Picture 8"/>
+            <wp:cNvGraphicFramePr>
+              <a:graphicFrameLocks xmlns:a="http://schemas.openxmlformats.org/drawingml/2006/main" noChangeAspect="1"/>
+            </wp:cNvGraphicFramePr>
+            <a:graphic xmlns:a="http://schemas.openxmlformats.org/drawingml/2006/main">
+              <a:graphicData uri="http://schemas.openxmlformats.org/drawingml/2006/picture">
+                <pic:pic xmlns:pic="http://schemas.openxmlformats.org/drawingml/2006/picture">
+                  <pic:nvPicPr>
+                    <pic:cNvPr id="1" name=""/>
+                    <pic:cNvPicPr/>
+                  </pic:nvPicPr>
+                  <pic:blipFill>
+                    <a:blip r:embed="rId14"/>
+                    <a:stretch>
+                      <a:fillRect/>
+                    </a:stretch>
+                  </pic:blipFill>
+                  <pic:spPr>
+                    <a:xfrm>
+                      <a:off x="0" y="0"/>
+                      <a:ext cx="5943600" cy="2997835"/>
+                    </a:xfrm>
+                    <a:prstGeom prst="rect">
+                      <a:avLst/>
+                    </a:prstGeom>
+                  </pic:spPr>
+                </pic:pic>
+              </a:graphicData>
+            </a:graphic>
+          </wp:inline>
+        </w:drawing>
+      </w:r>
+    </w:p>
+    <w:p>
+      <w:pPr>
+        <w:rPr>
+          <w:u w:val="single"/>
+        </w:rPr>
+      </w:pPr>
+    </w:p>
+    <w:p>
+      <w:pPr>
+        <w:rPr>
+          <w:u w:val="single"/>
+        </w:rPr>
+      </w:pPr>
+      <w:r>
+        <w:rPr>
+          <w:u w:val="single"/>
+        </w:rPr>
+        <w:t>PMD :</w:t>
+      </w:r>
+    </w:p>
+    <w:p>
+      <w:pPr>
+        <w:rPr>
+          <w:u w:val="single"/>
+        </w:rPr>
+      </w:pPr>
+      <w:r>
+        <w:rPr>
+          <w:noProof/>
+        </w:rPr>
+        <w:drawing>
+          <wp:anchor distT="0" distB="0" distL="114300" distR="114300" simplePos="0" relativeHeight="251659264" behindDoc="0" locked="0" layoutInCell="1" allowOverlap="1" wp14:anchorId="31555BB6" wp14:editId="29557A7A">
+            <wp:simplePos x="0" y="0"/>
+            <wp:positionH relativeFrom="margin">
+              <wp:align>right</wp:align>
+            </wp:positionH>
+            <wp:positionV relativeFrom="paragraph">
+              <wp:posOffset>3483373</wp:posOffset>
+            </wp:positionV>
+            <wp:extent cx="765485" cy="765485"/>
+            <wp:effectExtent l="0" t="0" r="0" b="0"/>
+            <wp:wrapNone/>
+            <wp:docPr id="10" name="Picture 10"/>
+            <wp:cNvGraphicFramePr>
+              <a:graphicFrameLocks xmlns:a="http://schemas.openxmlformats.org/drawingml/2006/main" noChangeAspect="1"/>
+            </wp:cNvGraphicFramePr>
+            <a:graphic xmlns:a="http://schemas.openxmlformats.org/drawingml/2006/main">
+              <a:graphicData uri="http://schemas.openxmlformats.org/drawingml/2006/picture">
+                <pic:pic xmlns:pic="http://schemas.openxmlformats.org/drawingml/2006/picture">
+                  <pic:nvPicPr>
+                    <pic:cNvPr id="0" name="Picture 1"/>
+                    <pic:cNvPicPr>
+                      <a:picLocks noChangeAspect="1" noChangeArrowheads="1"/>
+                    </pic:cNvPicPr>
+                  </pic:nvPicPr>
+                  <pic:blipFill>
+                    <a:blip r:embed="rId15" cstate="print">
+                      <a:extLst>
+                        <a:ext uri="{28A0092B-C50C-407E-A947-70E740481C1C}">
+                          <a14:useLocalDpi xmlns:a14="http://schemas.microsoft.com/office/drawing/2010/main" val="0"/>
+                        </a:ext>
+                      </a:extLst>
+                    </a:blip>
+                    <a:srcRect/>
+                    <a:stretch>
+                      <a:fillRect/>
+                    </a:stretch>
+                  </pic:blipFill>
+                  <pic:spPr bwMode="auto">
+                    <a:xfrm>
+                      <a:off x="0" y="0"/>
+                      <a:ext cx="765485" cy="765485"/>
+                    </a:xfrm>
+                    <a:prstGeom prst="rect">
+                      <a:avLst/>
+                    </a:prstGeom>
+                    <a:noFill/>
+                    <a:ln>
+                      <a:noFill/>
+                    </a:ln>
+                  </pic:spPr>
+                </pic:pic>
+              </a:graphicData>
+            </a:graphic>
+            <wp14:sizeRelH relativeFrom="margin">
+              <wp14:pctWidth>0</wp14:pctWidth>
+            </wp14:sizeRelH>
+            <wp14:sizeRelV relativeFrom="margin">
+              <wp14:pctHeight>0</wp14:pctHeight>
+            </wp14:sizeRelV>
+          </wp:anchor>
+        </w:drawing>
+      </w:r>
+      <w:r>
+        <w:rPr>
+          <w:noProof/>
+        </w:rPr>
+        <w:drawing>
+          <wp:inline distT="0" distB="0" distL="0" distR="0" wp14:anchorId="3A71A964" wp14:editId="6B9092D0">
+            <wp:extent cx="5943600" cy="2047240"/>
+            <wp:effectExtent l="0" t="0" r="0" b="0"/>
+            <wp:docPr id="9" name="Picture 9"/>
+            <wp:cNvGraphicFramePr>
+              <a:graphicFrameLocks xmlns:a="http://schemas.openxmlformats.org/drawingml/2006/main" noChangeAspect="1"/>
+            </wp:cNvGraphicFramePr>
+            <a:graphic xmlns:a="http://schemas.openxmlformats.org/drawingml/2006/main">
+              <a:graphicData uri="http://schemas.openxmlformats.org/drawingml/2006/picture">
+                <pic:pic xmlns:pic="http://schemas.openxmlformats.org/drawingml/2006/picture">
+                  <pic:nvPicPr>
+                    <pic:cNvPr id="1" name=""/>
+                    <pic:cNvPicPr/>
+                  </pic:nvPicPr>
+                  <pic:blipFill>
+                    <a:blip r:embed="rId16"/>
+                    <a:stretch>
+                      <a:fillRect/>
+                    </a:stretch>
+                  </pic:blipFill>
+                  <pic:spPr>
+                    <a:xfrm>
+                      <a:off x="0" y="0"/>
+                      <a:ext cx="5943600" cy="2047240"/>
+                    </a:xfrm>
+                    <a:prstGeom prst="rect">
+                      <a:avLst/>
+                    </a:prstGeom>
+                  </pic:spPr>
+                </pic:pic>
+              </a:graphicData>
+            </a:graphic>
+          </wp:inline>
+        </w:drawing>
+      </w:r>
+    </w:p>
     <w:sectPr>
-      <w:headerReference w:type="default" r:id="rId12"/>
+      <w:headerReference w:type="default" r:id="rId17"/>
       <w:pgSz w:w="12240" w:h="15840"/>
       <w:pgMar w:top="1440" w:right="1440" w:bottom="1440" w:left="1440" w:header="708" w:footer="708" w:gutter="0"/>
       <w:cols w:space="708"/>
@@ -1798,7 +2223,7 @@
   <w:style w:type="paragraph" w:default="1" w:styleId="Normal">
     <w:name w:val="Normal"/>
     <w:qFormat/>
-    <w:rsid w:val="006F748D"/>
+    <w:rsid w:val="00183150"/>
   </w:style>
   <w:style w:type="paragraph" w:styleId="Heading1">
     <w:name w:val="heading 1"/>

</xml_diff>